<commit_message>
Added Task2, Presentation slides, fixed minor errors with base code
</commit_message>
<xml_diff>
--- a/Task 1.docx
+++ b/Task 1.docx
@@ -1,6 +1,6 @@
 
 <file path=word/document.xml><?xml version="1.0" encoding="utf-8"?>
-<w:document xmlns:wpc="http://schemas.microsoft.com/office/word/2010/wordprocessingCanvas" xmlns:cx="http://schemas.microsoft.com/office/drawing/2014/chartex" xmlns:cx1="http://schemas.microsoft.com/office/drawing/2015/9/8/chartex" xmlns:cx2="http://schemas.microsoft.com/office/drawing/2015/10/21/chartex" xmlns:cx3="http://schemas.microsoft.com/office/drawing/2016/5/9/chartex" xmlns:cx4="http://schemas.microsoft.com/office/drawing/2016/5/10/chartex" xmlns:cx5="http://schemas.microsoft.com/office/drawing/2016/5/11/chartex" xmlns:cx6="http://schemas.microsoft.com/office/drawing/2016/5/12/chartex" xmlns:cx7="http://schemas.microsoft.com/office/drawing/2016/5/13/chartex" xmlns:cx8="http://schemas.microsoft.com/office/drawing/2016/5/14/chartex" xmlns:mc="http://schemas.openxmlformats.org/markup-compatibility/2006" xmlns:aink="http://schemas.microsoft.com/office/drawing/2016/ink" xmlns:am3d="http://schemas.microsoft.com/office/drawing/2017/model3d" xmlns:o="urn:schemas-microsoft-com:office:office" xmlns:r="http://schemas.openxmlformats.org/officeDocument/2006/relationships" xmlns:m="http://schemas.openxmlformats.org/officeDocument/2006/math" xmlns:v="urn:schemas-microsoft-com:vml" xmlns:wp14="http://schemas.microsoft.com/office/word/2010/wordprocessingDrawing" xmlns:wp="http://schemas.openxmlformats.org/drawingml/2006/wordprocessingDrawing" xmlns:w10="urn:schemas-microsoft-com:office:word" xmlns:w="http://schemas.openxmlformats.org/wordprocessingml/2006/main" xmlns:w14="http://schemas.microsoft.com/office/word/2010/wordml" xmlns:w15="http://schemas.microsoft.com/office/word/2012/wordml" xmlns:w16cex="http://schemas.microsoft.com/office/word/2018/wordml/cex" xmlns:w16cid="http://schemas.microsoft.com/office/word/2016/wordml/cid" xmlns:w16="http://schemas.microsoft.com/office/word/2018/wordml" xmlns:w16se="http://schemas.microsoft.com/office/word/2015/wordml/symex" xmlns:wpg="http://schemas.microsoft.com/office/word/2010/wordprocessingGroup" xmlns:wpi="http://schemas.microsoft.com/office/word/2010/wordprocessingInk" xmlns:wne="http://schemas.microsoft.com/office/word/2006/wordml" xmlns:wps="http://schemas.microsoft.com/office/word/2010/wordprocessingShape" mc:Ignorable="w14 w15 w16se w16cid w16 w16cex wp14">
+<w:document xmlns:wpc="http://schemas.microsoft.com/office/word/2010/wordprocessingCanvas" xmlns:cx="http://schemas.microsoft.com/office/drawing/2014/chartex" xmlns:cx1="http://schemas.microsoft.com/office/drawing/2015/9/8/chartex" xmlns:cx2="http://schemas.microsoft.com/office/drawing/2015/10/21/chartex" xmlns:cx3="http://schemas.microsoft.com/office/drawing/2016/5/9/chartex" xmlns:cx4="http://schemas.microsoft.com/office/drawing/2016/5/10/chartex" xmlns:cx5="http://schemas.microsoft.com/office/drawing/2016/5/11/chartex" xmlns:cx6="http://schemas.microsoft.com/office/drawing/2016/5/12/chartex" xmlns:cx7="http://schemas.microsoft.com/office/drawing/2016/5/13/chartex" xmlns:cx8="http://schemas.microsoft.com/office/drawing/2016/5/14/chartex" xmlns:mc="http://schemas.openxmlformats.org/markup-compatibility/2006" xmlns:aink="http://schemas.microsoft.com/office/drawing/2016/ink" xmlns:am3d="http://schemas.microsoft.com/office/drawing/2017/model3d" xmlns:o="urn:schemas-microsoft-com:office:office" xmlns:r="http://schemas.openxmlformats.org/officeDocument/2006/relationships" xmlns:m="http://schemas.openxmlformats.org/officeDocument/2006/math" xmlns:v="urn:schemas-microsoft-com:vml" xmlns:wp14="http://schemas.microsoft.com/office/word/2010/wordprocessingDrawing" xmlns:wp="http://schemas.openxmlformats.org/drawingml/2006/wordprocessingDrawing" xmlns:w10="urn:schemas-microsoft-com:office:word" xmlns:w="http://schemas.openxmlformats.org/wordprocessingml/2006/main" xmlns:w14="http://schemas.microsoft.com/office/word/2010/wordml" xmlns:w15="http://schemas.microsoft.com/office/word/2012/wordml" xmlns:w16cex="http://schemas.microsoft.com/office/word/2018/wordml/cex" xmlns:w16cid="http://schemas.microsoft.com/office/word/2016/wordml/cid" xmlns:w16="http://schemas.microsoft.com/office/word/2018/wordml" xmlns:w16sdtdh="http://schemas.microsoft.com/office/word/2020/wordml/sdtdatahash" xmlns:w16se="http://schemas.microsoft.com/office/word/2015/wordml/symex" xmlns:wpg="http://schemas.microsoft.com/office/word/2010/wordprocessingGroup" xmlns:wpi="http://schemas.microsoft.com/office/word/2010/wordprocessingInk" xmlns:wne="http://schemas.microsoft.com/office/word/2006/wordml" xmlns:wps="http://schemas.microsoft.com/office/word/2010/wordprocessingShape" mc:Ignorable="w14 w15 w16se w16cid w16 w16cex w16sdtdh wp14">
   <w:body>
     <w:p>
       <w:pPr>
@@ -14,7 +14,6 @@
           <w:lang w:eastAsia="pt-PT"/>
         </w:rPr>
       </w:pPr>
-      <w:proofErr w:type="spellStart"/>
       <w:r>
         <w:rPr>
           <w:rFonts w:ascii="Segoe UI" w:eastAsia="Times New Roman" w:hAnsi="Segoe UI" w:cs="Segoe UI"/>
@@ -25,47 +24,20 @@
           <w:szCs w:val="30"/>
           <w:lang w:eastAsia="pt-PT"/>
         </w:rPr>
-        <w:t>Task</w:t>
-      </w:r>
-      <w:proofErr w:type="spellEnd"/>
-      <w:r>
-        <w:rPr>
-          <w:rFonts w:ascii="Segoe UI" w:eastAsia="Times New Roman" w:hAnsi="Segoe UI" w:cs="Segoe UI"/>
-          <w:b/>
-          <w:bCs/>
-          <w:color w:val="24292F"/>
-          <w:sz w:val="30"/>
-          <w:szCs w:val="30"/>
-          <w:lang w:eastAsia="pt-PT"/>
-        </w:rPr>
-        <w:t xml:space="preserve"> 1: otimização do número de estafetas</w:t>
-      </w:r>
-    </w:p>
-    <w:p>
-      <w:pPr>
-        <w:rPr>
-          <w:lang w:eastAsia="pt-PT"/>
-        </w:rPr>
-      </w:pPr>
-      <w:r>
-        <w:rPr>
-          <w:lang w:eastAsia="pt-PT"/>
-        </w:rPr>
-        <w:t xml:space="preserve">Problema: Bin </w:t>
-      </w:r>
-      <w:proofErr w:type="spellStart"/>
-      <w:r>
-        <w:rPr>
-          <w:lang w:eastAsia="pt-PT"/>
-        </w:rPr>
-        <w:t>packing</w:t>
-      </w:r>
-      <w:proofErr w:type="spellEnd"/>
-      <w:r>
-        <w:rPr>
-          <w:lang w:eastAsia="pt-PT"/>
-        </w:rPr>
-        <w:t xml:space="preserve"> com 2 r</w:t>
+        <w:t>Task 1: otimização do número de estafetas</w:t>
+      </w:r>
+    </w:p>
+    <w:p>
+      <w:pPr>
+        <w:rPr>
+          <w:lang w:eastAsia="pt-PT"/>
+        </w:rPr>
+      </w:pPr>
+      <w:r>
+        <w:rPr>
+          <w:lang w:eastAsia="pt-PT"/>
+        </w:rPr>
+        <w:t>Problema: Bin packing com 2 r</w:t>
       </w:r>
       <w:r>
         <w:rPr>
@@ -1401,7 +1373,7 @@
     </w:p>
     <w:p>
       <w:pPr>
-        <w:pStyle w:val="PargrafodaLista"/>
+        <w:pStyle w:val="ListParagraph"/>
         <w:ind w:left="420"/>
         <w:rPr>
           <w:lang w:eastAsia="pt-PT"/>
@@ -1410,7 +1382,7 @@
     </w:p>
     <w:p>
       <w:pPr>
-        <w:pStyle w:val="PargrafodaLista"/>
+        <w:pStyle w:val="ListParagraph"/>
         <w:numPr>
           <w:ilvl w:val="0"/>
           <w:numId w:val="3"/>
@@ -1419,7 +1391,6 @@
           <w:lang w:eastAsia="pt-PT"/>
         </w:rPr>
       </w:pPr>
-      <w:proofErr w:type="spellStart"/>
       <w:r>
         <w:rPr>
           <w:b/>
@@ -1436,7 +1407,6 @@
         </w:rPr>
         <w:t>y</w:t>
       </w:r>
-      <w:proofErr w:type="spellEnd"/>
       <w:r>
         <w:rPr>
           <w:lang w:eastAsia="pt-PT"/>
@@ -1446,7 +1416,7 @@
     </w:p>
     <w:p>
       <w:pPr>
-        <w:pStyle w:val="PargrafodaLista"/>
+        <w:pStyle w:val="ListParagraph"/>
         <w:ind w:left="420"/>
         <w:rPr>
           <w:lang w:eastAsia="pt-PT"/>
@@ -1571,7 +1541,7 @@
     </w:p>
     <w:p>
       <w:pPr>
-        <w:pStyle w:val="PargrafodaLista"/>
+        <w:pStyle w:val="ListParagraph"/>
         <w:numPr>
           <w:ilvl w:val="0"/>
           <w:numId w:val="3"/>
@@ -1580,7 +1550,6 @@
           <w:lang w:eastAsia="pt-PT"/>
         </w:rPr>
       </w:pPr>
-      <w:proofErr w:type="spellStart"/>
       <w:r>
         <w:rPr>
           <w:b/>
@@ -1589,7 +1558,6 @@
         </w:rPr>
         <w:t>Cplex</w:t>
       </w:r>
-      <w:proofErr w:type="spellEnd"/>
       <w:r>
         <w:rPr>
           <w:lang w:eastAsia="pt-PT"/>
@@ -1610,7 +1578,6 @@
         </w:rPr>
         <w:t xml:space="preserve">Formalização do problema e aplicação do solver </w:t>
       </w:r>
-      <w:proofErr w:type="spellStart"/>
       <w:r>
         <w:rPr>
           <w:i/>
@@ -1619,40 +1586,11 @@
         </w:rPr>
         <w:t>cplex</w:t>
       </w:r>
-      <w:proofErr w:type="spellEnd"/>
-      <w:r>
-        <w:rPr>
-          <w:lang w:eastAsia="pt-PT"/>
-        </w:rPr>
-        <w:t xml:space="preserve"> para problemas de programação inteira. É aplicado, então, um algoritmo de </w:t>
-      </w:r>
-      <w:proofErr w:type="spellStart"/>
-      <w:r>
-        <w:rPr>
-          <w:lang w:eastAsia="pt-PT"/>
-        </w:rPr>
-        <w:t>branch-and-bound</w:t>
-      </w:r>
-      <w:proofErr w:type="spellEnd"/>
-      <w:r>
-        <w:rPr>
-          <w:lang w:eastAsia="pt-PT"/>
-        </w:rPr>
-        <w:t xml:space="preserve"> e o método </w:t>
-      </w:r>
-      <w:proofErr w:type="spellStart"/>
-      <w:r>
-        <w:rPr>
-          <w:lang w:eastAsia="pt-PT"/>
-        </w:rPr>
-        <w:t>simplex</w:t>
-      </w:r>
-      <w:proofErr w:type="spellEnd"/>
-      <w:r>
-        <w:rPr>
-          <w:lang w:eastAsia="pt-PT"/>
-        </w:rPr>
-        <w:t xml:space="preserve"> para resolução do exercício.</w:t>
+      <w:r>
+        <w:rPr>
+          <w:lang w:eastAsia="pt-PT"/>
+        </w:rPr>
+        <w:t xml:space="preserve"> para problemas de programação inteira. É aplicado, então, um algoritmo de branch-and-bound e o método simplex para resolução do exercício.</w:t>
       </w:r>
     </w:p>
     <w:p>
@@ -1696,7 +1634,6 @@
           <w:lang w:eastAsia="pt-PT"/>
         </w:rPr>
       </w:pPr>
-      <w:proofErr w:type="spellStart"/>
       <w:r>
         <w:rPr>
           <w:rFonts w:ascii="Segoe UI" w:eastAsia="Times New Roman" w:hAnsi="Segoe UI" w:cs="Segoe UI"/>
@@ -1707,9 +1644,8 @@
           <w:szCs w:val="30"/>
           <w:lang w:eastAsia="pt-PT"/>
         </w:rPr>
-        <w:t>Task</w:t>
-      </w:r>
-      <w:proofErr w:type="spellEnd"/>
+        <w:t>Task 2:</w:t>
+      </w:r>
       <w:r>
         <w:rPr>
           <w:rFonts w:ascii="Segoe UI" w:eastAsia="Times New Roman" w:hAnsi="Segoe UI" w:cs="Segoe UI"/>
@@ -1720,7 +1656,7 @@
           <w:szCs w:val="30"/>
           <w:lang w:eastAsia="pt-PT"/>
         </w:rPr>
-        <w:t xml:space="preserve"> 2:</w:t>
+        <w:t xml:space="preserve"> </w:t>
       </w:r>
     </w:p>
     <w:p>
@@ -1750,7 +1686,6 @@
       </w:pPr>
     </w:p>
     <w:p>
-      <w:proofErr w:type="spellStart"/>
       <w:r>
         <w:rPr>
           <w:rFonts w:ascii="Segoe UI" w:eastAsia="Times New Roman" w:hAnsi="Segoe UI" w:cs="Segoe UI"/>
@@ -1761,20 +1696,7 @@
           <w:szCs w:val="30"/>
           <w:lang w:eastAsia="pt-PT"/>
         </w:rPr>
-        <w:t>Task</w:t>
-      </w:r>
-      <w:proofErr w:type="spellEnd"/>
-      <w:r>
-        <w:rPr>
-          <w:rFonts w:ascii="Segoe UI" w:eastAsia="Times New Roman" w:hAnsi="Segoe UI" w:cs="Segoe UI"/>
-          <w:b/>
-          <w:bCs/>
-          <w:color w:val="24292F"/>
-          <w:sz w:val="30"/>
-          <w:szCs w:val="30"/>
-          <w:lang w:eastAsia="pt-PT"/>
-        </w:rPr>
-        <w:t xml:space="preserve"> 3:</w:t>
+        <w:t>Task 3:</w:t>
       </w:r>
     </w:p>
     <w:p/>
@@ -1790,7 +1712,7 @@
 </file>
 
 <file path=word/numbering.xml><?xml version="1.0" encoding="utf-8"?>
-<w:numbering xmlns:wpc="http://schemas.microsoft.com/office/word/2010/wordprocessingCanvas" xmlns:cx="http://schemas.microsoft.com/office/drawing/2014/chartex" xmlns:cx1="http://schemas.microsoft.com/office/drawing/2015/9/8/chartex" xmlns:cx2="http://schemas.microsoft.com/office/drawing/2015/10/21/chartex" xmlns:cx3="http://schemas.microsoft.com/office/drawing/2016/5/9/chartex" xmlns:cx4="http://schemas.microsoft.com/office/drawing/2016/5/10/chartex" xmlns:cx5="http://schemas.microsoft.com/office/drawing/2016/5/11/chartex" xmlns:cx6="http://schemas.microsoft.com/office/drawing/2016/5/12/chartex" xmlns:cx7="http://schemas.microsoft.com/office/drawing/2016/5/13/chartex" xmlns:cx8="http://schemas.microsoft.com/office/drawing/2016/5/14/chartex" xmlns:mc="http://schemas.openxmlformats.org/markup-compatibility/2006" xmlns:aink="http://schemas.microsoft.com/office/drawing/2016/ink" xmlns:am3d="http://schemas.microsoft.com/office/drawing/2017/model3d" xmlns:o="urn:schemas-microsoft-com:office:office" xmlns:r="http://schemas.openxmlformats.org/officeDocument/2006/relationships" xmlns:m="http://schemas.openxmlformats.org/officeDocument/2006/math" xmlns:v="urn:schemas-microsoft-com:vml" xmlns:wp14="http://schemas.microsoft.com/office/word/2010/wordprocessingDrawing" xmlns:wp="http://schemas.openxmlformats.org/drawingml/2006/wordprocessingDrawing" xmlns:w10="urn:schemas-microsoft-com:office:word" xmlns:w="http://schemas.openxmlformats.org/wordprocessingml/2006/main" xmlns:w14="http://schemas.microsoft.com/office/word/2010/wordml" xmlns:w15="http://schemas.microsoft.com/office/word/2012/wordml" xmlns:w16cex="http://schemas.microsoft.com/office/word/2018/wordml/cex" xmlns:w16cid="http://schemas.microsoft.com/office/word/2016/wordml/cid" xmlns:w16="http://schemas.microsoft.com/office/word/2018/wordml" xmlns:w16se="http://schemas.microsoft.com/office/word/2015/wordml/symex" xmlns:wpg="http://schemas.microsoft.com/office/word/2010/wordprocessingGroup" xmlns:wpi="http://schemas.microsoft.com/office/word/2010/wordprocessingInk" xmlns:wne="http://schemas.microsoft.com/office/word/2006/wordml" xmlns:wps="http://schemas.microsoft.com/office/word/2010/wordprocessingShape" mc:Ignorable="w14 w15 w16se w16cid w16 w16cex wp14">
+<w:numbering xmlns:wpc="http://schemas.microsoft.com/office/word/2010/wordprocessingCanvas" xmlns:cx="http://schemas.microsoft.com/office/drawing/2014/chartex" xmlns:cx1="http://schemas.microsoft.com/office/drawing/2015/9/8/chartex" xmlns:cx2="http://schemas.microsoft.com/office/drawing/2015/10/21/chartex" xmlns:cx3="http://schemas.microsoft.com/office/drawing/2016/5/9/chartex" xmlns:cx4="http://schemas.microsoft.com/office/drawing/2016/5/10/chartex" xmlns:cx5="http://schemas.microsoft.com/office/drawing/2016/5/11/chartex" xmlns:cx6="http://schemas.microsoft.com/office/drawing/2016/5/12/chartex" xmlns:cx7="http://schemas.microsoft.com/office/drawing/2016/5/13/chartex" xmlns:cx8="http://schemas.microsoft.com/office/drawing/2016/5/14/chartex" xmlns:mc="http://schemas.openxmlformats.org/markup-compatibility/2006" xmlns:aink="http://schemas.microsoft.com/office/drawing/2016/ink" xmlns:am3d="http://schemas.microsoft.com/office/drawing/2017/model3d" xmlns:o="urn:schemas-microsoft-com:office:office" xmlns:r="http://schemas.openxmlformats.org/officeDocument/2006/relationships" xmlns:m="http://schemas.openxmlformats.org/officeDocument/2006/math" xmlns:v="urn:schemas-microsoft-com:vml" xmlns:wp14="http://schemas.microsoft.com/office/word/2010/wordprocessingDrawing" xmlns:wp="http://schemas.openxmlformats.org/drawingml/2006/wordprocessingDrawing" xmlns:w10="urn:schemas-microsoft-com:office:word" xmlns:w="http://schemas.openxmlformats.org/wordprocessingml/2006/main" xmlns:w14="http://schemas.microsoft.com/office/word/2010/wordml" xmlns:w15="http://schemas.microsoft.com/office/word/2012/wordml" xmlns:w16cex="http://schemas.microsoft.com/office/word/2018/wordml/cex" xmlns:w16cid="http://schemas.microsoft.com/office/word/2016/wordml/cid" xmlns:w16="http://schemas.microsoft.com/office/word/2018/wordml" xmlns:w16sdtdh="http://schemas.microsoft.com/office/word/2020/wordml/sdtdatahash" xmlns:w16se="http://schemas.microsoft.com/office/word/2015/wordml/symex" xmlns:wpg="http://schemas.microsoft.com/office/word/2010/wordprocessingGroup" xmlns:wpi="http://schemas.microsoft.com/office/word/2010/wordprocessingInk" xmlns:wne="http://schemas.microsoft.com/office/word/2006/wordml" xmlns:wps="http://schemas.microsoft.com/office/word/2010/wordprocessingShape" mc:Ignorable="w14 w15 w16se w16cid w16 w16cex w16sdtdh wp14">
   <w:abstractNum w:abstractNumId="0" w15:restartNumberingAfterBreak="0">
     <w:nsid w:val="3A324387"/>
     <w:multiLevelType w:val="hybridMultilevel"/>
@@ -2129,20 +2051,20 @@
       </w:rPr>
     </w:lvl>
   </w:abstractNum>
-  <w:num w:numId="1">
+  <w:num w:numId="1" w16cid:durableId="1428959897">
     <w:abstractNumId w:val="0"/>
   </w:num>
-  <w:num w:numId="2">
+  <w:num w:numId="2" w16cid:durableId="208955596">
     <w:abstractNumId w:val="1"/>
   </w:num>
-  <w:num w:numId="3">
+  <w:num w:numId="3" w16cid:durableId="92365870">
     <w:abstractNumId w:val="2"/>
   </w:num>
 </w:numbering>
 </file>
 
 <file path=word/styles.xml><?xml version="1.0" encoding="utf-8"?>
-<w:styles xmlns:mc="http://schemas.openxmlformats.org/markup-compatibility/2006" xmlns:r="http://schemas.openxmlformats.org/officeDocument/2006/relationships" xmlns:w="http://schemas.openxmlformats.org/wordprocessingml/2006/main" xmlns:w14="http://schemas.microsoft.com/office/word/2010/wordml" xmlns:w15="http://schemas.microsoft.com/office/word/2012/wordml" xmlns:w16cex="http://schemas.microsoft.com/office/word/2018/wordml/cex" xmlns:w16cid="http://schemas.microsoft.com/office/word/2016/wordml/cid" xmlns:w16="http://schemas.microsoft.com/office/word/2018/wordml" xmlns:w16se="http://schemas.microsoft.com/office/word/2015/wordml/symex" mc:Ignorable="w14 w15 w16se w16cid w16 w16cex">
+<w:styles xmlns:mc="http://schemas.openxmlformats.org/markup-compatibility/2006" xmlns:r="http://schemas.openxmlformats.org/officeDocument/2006/relationships" xmlns:w="http://schemas.openxmlformats.org/wordprocessingml/2006/main" xmlns:w14="http://schemas.microsoft.com/office/word/2010/wordml" xmlns:w15="http://schemas.microsoft.com/office/word/2012/wordml" xmlns:w16cex="http://schemas.microsoft.com/office/word/2018/wordml/cex" xmlns:w16cid="http://schemas.microsoft.com/office/word/2016/wordml/cid" xmlns:w16="http://schemas.microsoft.com/office/word/2018/wordml" xmlns:w16sdtdh="http://schemas.microsoft.com/office/word/2020/wordml/sdtdatahash" xmlns:w16se="http://schemas.microsoft.com/office/word/2015/wordml/symex" mc:Ignorable="w14 w15 w16se w16cid w16 w16cex w16sdtdh">
   <w:docDefaults>
     <w:rPrDefault>
       <w:rPr>
@@ -2536,10 +2458,10 @@
     <w:name w:val="Normal"/>
     <w:qFormat/>
   </w:style>
-  <w:style w:type="paragraph" w:styleId="Ttulo3">
+  <w:style w:type="paragraph" w:styleId="Heading3">
     <w:name w:val="heading 3"/>
     <w:basedOn w:val="Normal"/>
-    <w:link w:val="Ttulo3Carter"/>
+    <w:link w:val="Heading3Char"/>
     <w:uiPriority w:val="9"/>
     <w:qFormat/>
     <w:rsid w:val="003F2B6B"/>
@@ -2556,13 +2478,13 @@
       <w:lang w:eastAsia="pt-PT"/>
     </w:rPr>
   </w:style>
-  <w:style w:type="character" w:default="1" w:styleId="Tipodeletrapredefinidodopargrafo">
+  <w:style w:type="character" w:default="1" w:styleId="DefaultParagraphFont">
     <w:name w:val="Default Paragraph Font"/>
     <w:uiPriority w:val="1"/>
     <w:semiHidden/>
     <w:unhideWhenUsed/>
   </w:style>
-  <w:style w:type="table" w:default="1" w:styleId="Tabelanormal">
+  <w:style w:type="table" w:default="1" w:styleId="TableNormal">
     <w:name w:val="Normal Table"/>
     <w:uiPriority w:val="99"/>
     <w:semiHidden/>
@@ -2577,16 +2499,16 @@
       </w:tblCellMar>
     </w:tblPr>
   </w:style>
-  <w:style w:type="numbering" w:default="1" w:styleId="Semlista">
+  <w:style w:type="numbering" w:default="1" w:styleId="NoList">
     <w:name w:val="No List"/>
     <w:uiPriority w:val="99"/>
     <w:semiHidden/>
     <w:unhideWhenUsed/>
   </w:style>
-  <w:style w:type="character" w:customStyle="1" w:styleId="Ttulo3Carter">
-    <w:name w:val="Título 3 Caráter"/>
-    <w:basedOn w:val="Tipodeletrapredefinidodopargrafo"/>
-    <w:link w:val="Ttulo3"/>
+  <w:style w:type="character" w:customStyle="1" w:styleId="Heading3Char">
+    <w:name w:val="Heading 3 Char"/>
+    <w:basedOn w:val="DefaultParagraphFont"/>
+    <w:link w:val="Heading3"/>
     <w:uiPriority w:val="9"/>
     <w:rsid w:val="003F2B6B"/>
     <w:rPr>
@@ -2598,7 +2520,7 @@
       <w:lang w:eastAsia="pt-PT"/>
     </w:rPr>
   </w:style>
-  <w:style w:type="paragraph" w:styleId="PargrafodaLista">
+  <w:style w:type="paragraph" w:styleId="ListParagraph">
     <w:name w:val="List Paragraph"/>
     <w:basedOn w:val="Normal"/>
     <w:uiPriority w:val="34"/>
@@ -2609,9 +2531,9 @@
       <w:contextualSpacing/>
     </w:pPr>
   </w:style>
-  <w:style w:type="character" w:styleId="TextodoMarcadordePosio">
+  <w:style w:type="character" w:styleId="PlaceholderText">
     <w:name w:val="Placeholder Text"/>
-    <w:basedOn w:val="Tipodeletrapredefinidodopargrafo"/>
+    <w:basedOn w:val="DefaultParagraphFont"/>
     <w:uiPriority w:val="99"/>
     <w:semiHidden/>
     <w:rsid w:val="002824FB"/>

</xml_diff>